<commit_message>
znd, add LXGW WenKa 中文字体
</commit_message>
<xml_diff>
--- a/demo/znd/znd-01.docx
+++ b/demo/znd/znd-01.docx
@@ -15,8 +15,10 @@
       </w:sdtPr>
       <w:sdtEndPr>
         <w:rPr>
+          <w:rFonts w:ascii="宋体" w:hAnsi="宋体" w:eastAsia="宋体" w:cstheme="minorBidi"/>
           <w:sz w:val="20"/>
           <w:szCs w:val="20"/>
+          <w:lang w:val="en-US" w:eastAsia="en-US" w:bidi="ar-SA"/>
         </w:rPr>
       </w:sdtEndPr>
       <w:sdtContent>
@@ -3362,8 +3364,6 @@
       <w:pPr>
         <w:pStyle w:val="5"/>
       </w:pPr>
-      <w:bookmarkStart w:id="153" w:name="_GoBack"/>
-      <w:bookmarkEnd w:id="153"/>
     </w:p>
     <w:p>
       <w:pPr>
@@ -3499,8 +3499,8 @@
       <w:pPr>
         <w:pStyle w:val="5"/>
       </w:pPr>
-      <w:bookmarkStart w:id="55" w:name="勤勉"/>
-      <w:bookmarkStart w:id="56" w:name="_Toc1836895049_WPSOffice_Level1"/>
+      <w:bookmarkStart w:id="55" w:name="_Toc1836895049_WPSOffice_Level1"/>
+      <w:bookmarkStart w:id="56" w:name="勤勉"/>
       <w:r>
         <w:t>勤勉</w:t>
       </w:r>
@@ -3557,8 +3557,8 @@
       <w:pPr>
         <w:pStyle w:val="5"/>
       </w:pPr>
-      <w:bookmarkStart w:id="57" w:name="问寒"/>
-      <w:bookmarkStart w:id="58" w:name="_Toc470179271_WPSOffice_Level1"/>
+      <w:bookmarkStart w:id="57" w:name="_Toc470179271_WPSOffice_Level1"/>
+      <w:bookmarkStart w:id="58" w:name="问寒"/>
       <w:r>
         <w:t>问寒</w:t>
       </w:r>
@@ -3615,8 +3615,8 @@
       <w:pPr>
         <w:pStyle w:val="5"/>
       </w:pPr>
-      <w:bookmarkStart w:id="59" w:name="春将至"/>
-      <w:bookmarkStart w:id="60" w:name="_Toc1710670384_WPSOffice_Level1"/>
+      <w:bookmarkStart w:id="59" w:name="_Toc1710670384_WPSOffice_Level1"/>
+      <w:bookmarkStart w:id="60" w:name="春将至"/>
       <w:r>
         <w:t>春将至</w:t>
       </w:r>
@@ -3673,8 +3673,8 @@
       <w:pPr>
         <w:pStyle w:val="5"/>
       </w:pPr>
-      <w:bookmarkStart w:id="61" w:name="问手伤"/>
-      <w:bookmarkStart w:id="62" w:name="_Toc726077852_WPSOffice_Level1"/>
+      <w:bookmarkStart w:id="61" w:name="_Toc726077852_WPSOffice_Level1"/>
+      <w:bookmarkStart w:id="62" w:name="问手伤"/>
       <w:r>
         <w:t>问手伤</w:t>
       </w:r>
@@ -3899,8 +3899,8 @@
       <w:pPr>
         <w:pStyle w:val="5"/>
       </w:pPr>
-      <w:bookmarkStart w:id="69" w:name="问候大小凤"/>
-      <w:bookmarkStart w:id="70" w:name="_Toc1302437422_WPSOffice_Level1"/>
+      <w:bookmarkStart w:id="69" w:name="_Toc1302437422_WPSOffice_Level1"/>
+      <w:bookmarkStart w:id="70" w:name="问候大小凤"/>
       <w:r>
         <w:t>问候大小凤</w:t>
       </w:r>
@@ -3957,8 +3957,8 @@
       <w:pPr>
         <w:pStyle w:val="5"/>
       </w:pPr>
-      <w:bookmarkStart w:id="71" w:name="端午夜"/>
-      <w:bookmarkStart w:id="72" w:name="_Toc764937683_WPSOffice_Level1"/>
+      <w:bookmarkStart w:id="71" w:name="_Toc764937683_WPSOffice_Level1"/>
+      <w:bookmarkStart w:id="72" w:name="端午夜"/>
       <w:r>
         <w:t>端午夜</w:t>
       </w:r>
@@ -4007,8 +4007,8 @@
       <w:pPr>
         <w:pStyle w:val="5"/>
       </w:pPr>
-      <w:bookmarkStart w:id="73" w:name="故人来"/>
-      <w:bookmarkStart w:id="74" w:name="_Toc1470527239_WPSOffice_Level1"/>
+      <w:bookmarkStart w:id="73" w:name="_Toc1470527239_WPSOffice_Level1"/>
+      <w:bookmarkStart w:id="74" w:name="故人来"/>
       <w:r>
         <w:t>故人来</w:t>
       </w:r>
@@ -4057,8 +4057,8 @@
       <w:pPr>
         <w:pStyle w:val="5"/>
       </w:pPr>
-      <w:bookmarkStart w:id="75" w:name="为谁"/>
-      <w:bookmarkStart w:id="76" w:name="_Toc1909496197_WPSOffice_Level1"/>
+      <w:bookmarkStart w:id="75" w:name="_Toc1909496197_WPSOffice_Level1"/>
+      <w:bookmarkStart w:id="76" w:name="为谁"/>
       <w:r>
         <w:t>为谁</w:t>
       </w:r>
@@ -4115,8 +4115,8 @@
       <w:pPr>
         <w:pStyle w:val="5"/>
       </w:pPr>
-      <w:bookmarkStart w:id="77" w:name="忆白素贞白蛇传"/>
-      <w:bookmarkStart w:id="78" w:name="_Toc906962211_WPSOffice_Level1"/>
+      <w:bookmarkStart w:id="77" w:name="_Toc906962211_WPSOffice_Level1"/>
+      <w:bookmarkStart w:id="78" w:name="忆白素贞白蛇传"/>
       <w:r>
         <w:t>忆白素贞(白蛇传)</w:t>
       </w:r>
@@ -4165,8 +4165,8 @@
       <w:pPr>
         <w:pStyle w:val="5"/>
       </w:pPr>
-      <w:bookmarkStart w:id="79" w:name="秋游"/>
-      <w:bookmarkStart w:id="80" w:name="_Toc474953871_WPSOffice_Level1"/>
+      <w:bookmarkStart w:id="79" w:name="_Toc474953871_WPSOffice_Level1"/>
+      <w:bookmarkStart w:id="80" w:name="秋游"/>
       <w:r>
         <w:t>秋游</w:t>
       </w:r>
@@ -4215,8 +4215,8 @@
       <w:pPr>
         <w:pStyle w:val="5"/>
       </w:pPr>
-      <w:bookmarkStart w:id="81" w:name="清平乐"/>
-      <w:bookmarkStart w:id="82" w:name="_Toc352993998_WPSOffice_Level1"/>
+      <w:bookmarkStart w:id="81" w:name="_Toc352993998_WPSOffice_Level1"/>
+      <w:bookmarkStart w:id="82" w:name="清平乐"/>
       <w:r>
         <w:t>清平乐</w:t>
       </w:r>
@@ -4265,8 +4265,8 @@
       <w:pPr>
         <w:pStyle w:val="5"/>
       </w:pPr>
-      <w:bookmarkStart w:id="83" w:name="声声慢"/>
-      <w:bookmarkStart w:id="84" w:name="_Toc1420291372_WPSOffice_Level1"/>
+      <w:bookmarkStart w:id="83" w:name="_Toc1420291372_WPSOffice_Level1"/>
+      <w:bookmarkStart w:id="84" w:name="声声慢"/>
       <w:r>
         <w:t>声声慢</w:t>
       </w:r>
@@ -4290,7 +4290,21 @@
         <w:rPr>
           <w:rStyle w:val="37"/>
         </w:rPr>
-        <w:t>断断续续切切，若暖还寒中秋</w:t>
+        <w:t>断断续续切切，</w:t>
+      </w:r>
+      <w:r>
+        <w:rPr>
+          <w:rStyle w:val="37"/>
+          <w:rFonts w:hint="eastAsia"/>
+          <w:lang w:val="en-US" w:eastAsia="zh-Hans"/>
+        </w:rPr>
+        <w:t>似</w:t>
+      </w:r>
+      <w:r>
+        <w:rPr>
+          <w:rStyle w:val="37"/>
+        </w:rPr>
+        <w:t>暖还寒中秋</w:t>
       </w:r>
       <w:r>
         <w:br w:type="textWrapping"/>
@@ -4331,6 +4345,8 @@
       </w:r>
       <w:bookmarkEnd w:id="85"/>
       <w:bookmarkEnd w:id="86"/>
+      <w:bookmarkStart w:id="153" w:name="_GoBack"/>
+      <w:bookmarkEnd w:id="153"/>
     </w:p>
     <w:p>
       <w:pPr>
@@ -4487,8 +4503,8 @@
       <w:pPr>
         <w:pStyle w:val="5"/>
       </w:pPr>
-      <w:bookmarkStart w:id="91" w:name="新居装修完后"/>
-      <w:bookmarkStart w:id="92" w:name="_Toc295358001_WPSOffice_Level1"/>
+      <w:bookmarkStart w:id="91" w:name="_Toc295358001_WPSOffice_Level1"/>
+      <w:bookmarkStart w:id="92" w:name="新居装修完后"/>
       <w:r>
         <w:t>新居装修完后</w:t>
       </w:r>
@@ -4537,8 +4553,8 @@
       <w:pPr>
         <w:pStyle w:val="5"/>
       </w:pPr>
-      <w:bookmarkStart w:id="93" w:name="无题"/>
-      <w:bookmarkStart w:id="94" w:name="_Toc1247214590_WPSOffice_Level1"/>
+      <w:bookmarkStart w:id="93" w:name="_Toc1247214590_WPSOffice_Level1"/>
+      <w:bookmarkStart w:id="94" w:name="无题"/>
       <w:r>
         <w:t>无题</w:t>
       </w:r>
@@ -4637,8 +4653,8 @@
       <w:pPr>
         <w:pStyle w:val="5"/>
       </w:pPr>
-      <w:bookmarkStart w:id="97" w:name="听筝一曲"/>
-      <w:bookmarkStart w:id="98" w:name="_Toc1091965254_WPSOffice_Level1"/>
+      <w:bookmarkStart w:id="97" w:name="_Toc1091965254_WPSOffice_Level1"/>
+      <w:bookmarkStart w:id="98" w:name="听筝一曲"/>
       <w:r>
         <w:t>听筝一曲</w:t>
       </w:r>
@@ -4687,8 +4703,8 @@
       <w:pPr>
         <w:pStyle w:val="5"/>
       </w:pPr>
-      <w:bookmarkStart w:id="99" w:name="笑你弹筝忘了人"/>
-      <w:bookmarkStart w:id="100" w:name="_Toc264776716_WPSOffice_Level1"/>
+      <w:bookmarkStart w:id="99" w:name="_Toc264776716_WPSOffice_Level1"/>
+      <w:bookmarkStart w:id="100" w:name="笑你弹筝忘了人"/>
       <w:r>
         <w:t>笑你弹筝忘了人</w:t>
       </w:r>
@@ -4787,8 +4803,8 @@
       <w:pPr>
         <w:pStyle w:val="5"/>
       </w:pPr>
-      <w:bookmarkStart w:id="103" w:name="征途"/>
-      <w:bookmarkStart w:id="104" w:name="_Toc1233624763_WPSOffice_Level1"/>
+      <w:bookmarkStart w:id="103" w:name="_Toc1233624763_WPSOffice_Level1"/>
+      <w:bookmarkStart w:id="104" w:name="征途"/>
       <w:r>
         <w:t>征途</w:t>
       </w:r>
@@ -4887,8 +4903,8 @@
       <w:pPr>
         <w:pStyle w:val="5"/>
       </w:pPr>
-      <w:bookmarkStart w:id="107" w:name="你可好"/>
-      <w:bookmarkStart w:id="108" w:name="_Toc1554043003_WPSOffice_Level1"/>
+      <w:bookmarkStart w:id="107" w:name="_Toc1554043003_WPSOffice_Level1"/>
+      <w:bookmarkStart w:id="108" w:name="你可好"/>
       <w:r>
         <w:t>你可好</w:t>
       </w:r>
@@ -4937,8 +4953,8 @@
       <w:pPr>
         <w:pStyle w:val="5"/>
       </w:pPr>
-      <w:bookmarkStart w:id="109" w:name="衣到无"/>
-      <w:bookmarkStart w:id="110" w:name="_Toc1104636607_WPSOffice_Level1"/>
+      <w:bookmarkStart w:id="109" w:name="_Toc1104636607_WPSOffice_Level1"/>
+      <w:bookmarkStart w:id="110" w:name="衣到无"/>
       <w:r>
         <w:t>衣到无</w:t>
       </w:r>
@@ -5037,8 +5053,8 @@
       <w:pPr>
         <w:pStyle w:val="5"/>
       </w:pPr>
-      <w:bookmarkStart w:id="113" w:name="显风采"/>
-      <w:bookmarkStart w:id="114" w:name="_Toc2119033758_WPSOffice_Level1"/>
+      <w:bookmarkStart w:id="113" w:name="_Toc2119033758_WPSOffice_Level1"/>
+      <w:bookmarkStart w:id="114" w:name="显风采"/>
       <w:r>
         <w:t>显风采</w:t>
       </w:r>
@@ -5137,8 +5153,8 @@
       <w:pPr>
         <w:pStyle w:val="5"/>
       </w:pPr>
-      <w:bookmarkStart w:id="117" w:name="为奚向东医生题"/>
-      <w:bookmarkStart w:id="118" w:name="_Toc1133917331_WPSOffice_Level1"/>
+      <w:bookmarkStart w:id="117" w:name="_Toc1133917331_WPSOffice_Level1"/>
+      <w:bookmarkStart w:id="118" w:name="为奚向东医生题"/>
       <w:r>
         <w:t>为奚向东医生题</w:t>
       </w:r>
@@ -5187,8 +5203,8 @@
       <w:pPr>
         <w:pStyle w:val="5"/>
       </w:pPr>
-      <w:bookmarkStart w:id="119" w:name="给画家张德俊"/>
-      <w:bookmarkStart w:id="120" w:name="_Toc978698639_WPSOffice_Level1"/>
+      <w:bookmarkStart w:id="119" w:name="_Toc978698639_WPSOffice_Level1"/>
+      <w:bookmarkStart w:id="120" w:name="给画家张德俊"/>
       <w:r>
         <w:t>给画家张德俊</w:t>
       </w:r>
@@ -5240,8 +5256,8 @@
       <w:pPr>
         <w:pStyle w:val="5"/>
       </w:pPr>
-      <w:bookmarkStart w:id="121" w:name="思家乡"/>
-      <w:bookmarkStart w:id="122" w:name="_Toc1410773300_WPSOffice_Level1"/>
+      <w:bookmarkStart w:id="121" w:name="_Toc1410773300_WPSOffice_Level1"/>
+      <w:bookmarkStart w:id="122" w:name="思家乡"/>
       <w:r>
         <w:t>思家乡</w:t>
       </w:r>
@@ -5390,8 +5406,8 @@
       <w:pPr>
         <w:pStyle w:val="5"/>
       </w:pPr>
-      <w:bookmarkStart w:id="127" w:name="为送女春节回校题一首"/>
-      <w:bookmarkStart w:id="128" w:name="_Toc1912656889_WPSOffice_Level1"/>
+      <w:bookmarkStart w:id="127" w:name="_Toc1912656889_WPSOffice_Level1"/>
+      <w:bookmarkStart w:id="128" w:name="为送女春节回校题一首"/>
       <w:r>
         <w:t>为送女春节回校题一首</w:t>
       </w:r>
@@ -5440,8 +5456,8 @@
       <w:pPr>
         <w:pStyle w:val="5"/>
       </w:pPr>
-      <w:bookmarkStart w:id="129" w:name="一介书生"/>
-      <w:bookmarkStart w:id="130" w:name="_Toc341621480_WPSOffice_Level1"/>
+      <w:bookmarkStart w:id="129" w:name="_Toc341621480_WPSOffice_Level1"/>
+      <w:bookmarkStart w:id="130" w:name="一介书生"/>
       <w:r>
         <w:t>一介书生</w:t>
       </w:r>
@@ -5490,8 +5506,8 @@
       <w:pPr>
         <w:pStyle w:val="5"/>
       </w:pPr>
-      <w:bookmarkStart w:id="131" w:name="祝福"/>
-      <w:bookmarkStart w:id="132" w:name="_Toc1408425929_WPSOffice_Level1"/>
+      <w:bookmarkStart w:id="131" w:name="_Toc1408425929_WPSOffice_Level1"/>
+      <w:bookmarkStart w:id="132" w:name="祝福"/>
       <w:r>
         <w:t>祝福</w:t>
       </w:r>
@@ -5540,8 +5556,8 @@
       <w:pPr>
         <w:pStyle w:val="5"/>
       </w:pPr>
-      <w:bookmarkStart w:id="133" w:name="为筝曲雪山春晓题"/>
-      <w:bookmarkStart w:id="134" w:name="_Toc1849831469_WPSOffice_Level1"/>
+      <w:bookmarkStart w:id="133" w:name="_Toc1849831469_WPSOffice_Level1"/>
+      <w:bookmarkStart w:id="134" w:name="为筝曲雪山春晓题"/>
       <w:r>
         <w:t>为筝曲雪山春晓题</w:t>
       </w:r>
@@ -5590,8 +5606,8 @@
       <w:pPr>
         <w:pStyle w:val="5"/>
       </w:pPr>
-      <w:bookmarkStart w:id="135" w:name="为毛逸菲而写"/>
-      <w:bookmarkStart w:id="136" w:name="_Toc996741864_WPSOffice_Level1"/>
+      <w:bookmarkStart w:id="135" w:name="_Toc996741864_WPSOffice_Level1"/>
+      <w:bookmarkStart w:id="136" w:name="为毛逸菲而写"/>
       <w:r>
         <w:t>为毛逸菲而写</w:t>
       </w:r>
@@ -5690,8 +5706,8 @@
       <w:pPr>
         <w:pStyle w:val="5"/>
       </w:pPr>
-      <w:bookmarkStart w:id="139" w:name="为今年谋划"/>
-      <w:bookmarkStart w:id="140" w:name="_Toc301198796_WPSOffice_Level1"/>
+      <w:bookmarkStart w:id="139" w:name="_Toc301198796_WPSOffice_Level1"/>
+      <w:bookmarkStart w:id="140" w:name="为今年谋划"/>
       <w:r>
         <w:t>为今年谋划</w:t>
       </w:r>
@@ -5740,8 +5756,8 @@
       <w:pPr>
         <w:pStyle w:val="5"/>
       </w:pPr>
-      <w:bookmarkStart w:id="141" w:name="为周小华的孙子周岁写照"/>
-      <w:bookmarkStart w:id="142" w:name="_Toc629208393_WPSOffice_Level1"/>
+      <w:bookmarkStart w:id="141" w:name="_Toc629208393_WPSOffice_Level1"/>
+      <w:bookmarkStart w:id="142" w:name="为周小华的孙子周岁写照"/>
       <w:r>
         <w:t>为周小华的孙子周岁写照</w:t>
       </w:r>
@@ -5790,8 +5806,8 @@
       <w:pPr>
         <w:pStyle w:val="5"/>
       </w:pPr>
-      <w:bookmarkStart w:id="143" w:name="无题-1"/>
-      <w:bookmarkStart w:id="144" w:name="_Toc895983323_WPSOffice_Level1"/>
+      <w:bookmarkStart w:id="143" w:name="_Toc895983323_WPSOffice_Level1"/>
+      <w:bookmarkStart w:id="144" w:name="无题-1"/>
       <w:r>
         <w:t>无题</w:t>
       </w:r>
@@ -5840,8 +5856,8 @@
       <w:pPr>
         <w:pStyle w:val="5"/>
       </w:pPr>
-      <w:bookmarkStart w:id="145" w:name="为徒改行供销题"/>
-      <w:bookmarkStart w:id="146" w:name="_Toc636376897_WPSOffice_Level1"/>
+      <w:bookmarkStart w:id="145" w:name="_Toc636376897_WPSOffice_Level1"/>
+      <w:bookmarkStart w:id="146" w:name="为徒改行供销题"/>
       <w:r>
         <w:t>为徒改行供销题</w:t>
       </w:r>
@@ -5890,8 +5906,8 @@
       <w:pPr>
         <w:pStyle w:val="5"/>
       </w:pPr>
-      <w:bookmarkStart w:id="147" w:name="春游去"/>
-      <w:bookmarkStart w:id="148" w:name="_Toc1117945819_WPSOffice_Level1"/>
+      <w:bookmarkStart w:id="147" w:name="_Toc1117945819_WPSOffice_Level1"/>
+      <w:bookmarkStart w:id="148" w:name="春游去"/>
       <w:r>
         <w:t>春游去</w:t>
       </w:r>
@@ -5998,8 +6014,8 @@
       <w:pPr>
         <w:pStyle w:val="5"/>
       </w:pPr>
-      <w:bookmarkStart w:id="151" w:name="顿悟"/>
-      <w:bookmarkStart w:id="152" w:name="_Toc633852291_WPSOffice_Level1"/>
+      <w:bookmarkStart w:id="151" w:name="_Toc633852291_WPSOffice_Level1"/>
+      <w:bookmarkStart w:id="152" w:name="顿悟"/>
       <w:r>
         <w:t>顿悟</w:t>
       </w:r>
@@ -6067,7 +6083,7 @@
         <w:sz w:val="18"/>
       </w:rPr>
       <w:pict>
-        <v:shape id="_x0000_s2049" o:spid="_x0000_s2049" o:spt="202" type="#_x0000_t202" style="position:absolute;left:0pt;margin-top:0pt;height:144pt;width:144pt;mso-position-horizontal:center;mso-position-horizontal-relative:margin;mso-wrap-style:none;z-index:251658240;mso-width-relative:page;mso-height-relative:page;" filled="f" stroked="f" coordsize="21600,21600">
+        <v:shape id="_x0000_s4097" o:spid="_x0000_s4097" o:spt="202" type="#_x0000_t202" style="position:absolute;left:0pt;margin-top:0pt;height:144pt;width:144pt;mso-position-horizontal:center;mso-position-horizontal-relative:margin;mso-wrap-style:none;z-index:251658240;mso-width-relative:page;mso-height-relative:page;" filled="f" stroked="f" coordsize="21600,21600">
           <v:path/>
           <v:fill on="f" focussize="0,0"/>
           <v:stroke on="f"/>
@@ -6197,7 +6213,7 @@
     <w:lsdException w:qFormat="1" w:unhideWhenUsed="0" w:uiPriority="0" w:semiHidden="0" w:name="Title"/>
     <w:lsdException w:unhideWhenUsed="0" w:uiPriority="0" w:semiHidden="0" w:name="Closing"/>
     <w:lsdException w:unhideWhenUsed="0" w:uiPriority="0" w:semiHidden="0" w:name="Signature"/>
-    <w:lsdException w:uiPriority="0" w:name="Default Paragraph Font"/>
+    <w:lsdException w:uiPriority="0" w:semiHidden="0" w:name="Default Paragraph Font"/>
     <w:lsdException w:qFormat="1" w:unhideWhenUsed="0" w:uiPriority="0" w:semiHidden="0" w:name="Body Text"/>
     <w:lsdException w:unhideWhenUsed="0" w:uiPriority="0" w:semiHidden="0" w:name="Body Text Indent"/>
     <w:lsdException w:unhideWhenUsed="0" w:uiPriority="0" w:semiHidden="0" w:name="List Continue"/>
@@ -7173,6 +7189,7 @@
       <w:ind w:leftChars="0"/>
     </w:pPr>
     <w:rPr>
+      <w:rFonts w:asciiTheme="minorHAnsi" w:hAnsiTheme="minorHAnsi" w:eastAsiaTheme="minorHAnsi" w:cstheme="minorBidi"/>
       <w:sz w:val="20"/>
       <w:szCs w:val="20"/>
     </w:rPr>
@@ -9060,7 +9077,7 @@
     <customSectPr/>
   </customSectProps>
   <customShpExts>
-    <customShpInfo spid="_x0000_s2049" textRotate="1"/>
+    <customShpInfo spid="_x0000_s4097" textRotate="1"/>
   </customShpExts>
 </s:customData>
 </file>

</xml_diff>